<commit_message>
Create customer and artists
This push is to just hard save the servlets and additions to artists and customers business objects. Still need to work out the auto ID generation due to ID being set as a text-field and not numeric.
</commit_message>
<xml_diff>
--- a/ProjectSpr25Team5(1).docx
+++ b/ProjectSpr25Team5(1).docx
@@ -286,8 +286,16 @@
         <w:rPr>
           <w:sz w:val="28"/>
         </w:rPr>
-        <w:t>, when choosing phots for your Web-site</w:t>
-      </w:r>
+        <w:t xml:space="preserve">, when choosing phots for your </w:t>
+      </w:r>
+      <w:proofErr w:type="gramStart"/>
+      <w:r>
+        <w:rPr>
+          <w:sz w:val="28"/>
+        </w:rPr>
+        <w:t>Web-site</w:t>
+      </w:r>
+      <w:proofErr w:type="gramEnd"/>
       <w:r>
         <w:rPr>
           <w:sz w:val="28"/>
@@ -358,6 +366,7 @@
         </w:rPr>
         <w:t xml:space="preserve">Create a </w:t>
       </w:r>
+      <w:proofErr w:type="gramStart"/>
       <w:r>
         <w:rPr>
           <w:i/>
@@ -366,6 +375,7 @@
         </w:rPr>
         <w:t>Customer</w:t>
       </w:r>
+      <w:proofErr w:type="gramEnd"/>
       <w:r>
         <w:rPr>
           <w:i/>
@@ -386,13 +396,15 @@
           <w:i/>
           <w:sz w:val="26"/>
           <w:szCs w:val="26"/>
-        </w:rPr>
-      </w:pPr>
-      <w:r>
-        <w:rPr>
-          <w:i/>
-          <w:sz w:val="26"/>
-          <w:szCs w:val="26"/>
+          <w:highlight w:val="green"/>
+        </w:rPr>
+      </w:pPr>
+      <w:r>
+        <w:rPr>
+          <w:i/>
+          <w:sz w:val="26"/>
+          <w:szCs w:val="26"/>
+          <w:highlight w:val="green"/>
         </w:rPr>
         <w:t>Make changes to their account information at any time</w:t>
       </w:r>
@@ -415,14 +427,33 @@
           <w:i/>
           <w:sz w:val="26"/>
           <w:szCs w:val="26"/>
-        </w:rPr>
-        <w:t>Login, search available app</w:t>
-      </w:r>
-      <w:r>
-        <w:rPr>
-          <w:i/>
-          <w:sz w:val="26"/>
-          <w:szCs w:val="26"/>
+          <w:highlight w:val="green"/>
+        </w:rPr>
+        <w:t>Login</w:t>
+      </w:r>
+      <w:r>
+        <w:rPr>
+          <w:i/>
+          <w:sz w:val="26"/>
+          <w:szCs w:val="26"/>
+        </w:rPr>
+        <w:t xml:space="preserve">, </w:t>
+      </w:r>
+      <w:r>
+        <w:rPr>
+          <w:i/>
+          <w:sz w:val="26"/>
+          <w:szCs w:val="26"/>
+          <w:highlight w:val="yellow"/>
+        </w:rPr>
+        <w:t>search available app</w:t>
+      </w:r>
+      <w:r>
+        <w:rPr>
+          <w:i/>
+          <w:sz w:val="26"/>
+          <w:szCs w:val="26"/>
+          <w:highlight w:val="yellow"/>
         </w:rPr>
         <w:t>t</w:t>
       </w:r>
@@ -431,6 +462,7 @@
           <w:i/>
           <w:sz w:val="26"/>
           <w:szCs w:val="26"/>
+          <w:highlight w:val="yellow"/>
         </w:rPr>
         <w:t xml:space="preserve">s, based </w:t>
       </w:r>
@@ -439,6 +471,7 @@
           <w:i/>
           <w:sz w:val="26"/>
           <w:szCs w:val="26"/>
+          <w:highlight w:val="yellow"/>
         </w:rPr>
         <w:t xml:space="preserve">on </w:t>
       </w:r>
@@ -447,6 +480,7 @@
           <w:i/>
           <w:sz w:val="26"/>
           <w:szCs w:val="26"/>
+          <w:highlight w:val="yellow"/>
         </w:rPr>
         <w:t xml:space="preserve">time/day and or </w:t>
       </w:r>
@@ -455,6 +489,7 @@
           <w:i/>
           <w:sz w:val="26"/>
           <w:szCs w:val="26"/>
+          <w:highlight w:val="yellow"/>
         </w:rPr>
         <w:t>tattoo-artist</w:t>
       </w:r>
@@ -478,13 +513,15 @@
           <w:i/>
           <w:sz w:val="26"/>
           <w:szCs w:val="26"/>
-        </w:rPr>
-      </w:pPr>
-      <w:r>
-        <w:rPr>
-          <w:i/>
-          <w:sz w:val="26"/>
-          <w:szCs w:val="26"/>
+          <w:highlight w:val="yellow"/>
+        </w:rPr>
+      </w:pPr>
+      <w:r>
+        <w:rPr>
+          <w:i/>
+          <w:sz w:val="26"/>
+          <w:szCs w:val="26"/>
+          <w:highlight w:val="yellow"/>
         </w:rPr>
         <w:t xml:space="preserve">Schedule an appointment using their </w:t>
       </w:r>
@@ -493,6 +530,7 @@
           <w:i/>
           <w:sz w:val="26"/>
           <w:szCs w:val="26"/>
+          <w:highlight w:val="yellow"/>
         </w:rPr>
         <w:t>Customer</w:t>
       </w:r>
@@ -501,6 +539,7 @@
           <w:i/>
           <w:sz w:val="26"/>
           <w:szCs w:val="26"/>
+          <w:highlight w:val="yellow"/>
         </w:rPr>
         <w:t xml:space="preserve"> Account</w:t>
       </w:r>
@@ -516,13 +555,15 @@
           <w:i/>
           <w:sz w:val="26"/>
           <w:szCs w:val="26"/>
-        </w:rPr>
-      </w:pPr>
-      <w:r>
-        <w:rPr>
-          <w:i/>
-          <w:sz w:val="26"/>
-          <w:szCs w:val="26"/>
+          <w:highlight w:val="yellow"/>
+        </w:rPr>
+      </w:pPr>
+      <w:r>
+        <w:rPr>
+          <w:i/>
+          <w:sz w:val="26"/>
+          <w:szCs w:val="26"/>
+          <w:highlight w:val="yellow"/>
         </w:rPr>
         <w:t xml:space="preserve">View a list of all their previous appointments </w:t>
       </w:r>
@@ -531,6 +572,7 @@
           <w:i/>
           <w:sz w:val="26"/>
           <w:szCs w:val="26"/>
+          <w:highlight w:val="yellow"/>
         </w:rPr>
         <w:t xml:space="preserve">and/or </w:t>
       </w:r>
@@ -539,6 +581,7 @@
           <w:i/>
           <w:sz w:val="26"/>
           <w:szCs w:val="26"/>
+          <w:highlight w:val="yellow"/>
         </w:rPr>
         <w:t>future appts</w:t>
       </w:r>
@@ -547,6 +590,7 @@
           <w:i/>
           <w:sz w:val="26"/>
           <w:szCs w:val="26"/>
+          <w:highlight w:val="yellow"/>
         </w:rPr>
         <w:t>.</w:t>
       </w:r>
@@ -555,6 +599,7 @@
           <w:i/>
           <w:sz w:val="26"/>
           <w:szCs w:val="26"/>
+          <w:highlight w:val="yellow"/>
         </w:rPr>
         <w:t xml:space="preserve"> </w:t>
       </w:r>
@@ -632,13 +677,15 @@
           <w:i/>
           <w:sz w:val="26"/>
           <w:szCs w:val="26"/>
-        </w:rPr>
-      </w:pPr>
-      <w:r>
-        <w:rPr>
-          <w:i/>
-          <w:sz w:val="26"/>
-          <w:szCs w:val="26"/>
+          <w:highlight w:val="green"/>
+        </w:rPr>
+      </w:pPr>
+      <w:r>
+        <w:rPr>
+          <w:i/>
+          <w:sz w:val="26"/>
+          <w:szCs w:val="26"/>
+          <w:highlight w:val="green"/>
         </w:rPr>
         <w:t xml:space="preserve">Login, change any of their information at any time </w:t>
       </w:r>
@@ -686,6 +733,7 @@
         </w:rPr>
         <w:t xml:space="preserve">View a list of all their </w:t>
       </w:r>
+      <w:proofErr w:type="gramStart"/>
       <w:r>
         <w:rPr>
           <w:i/>
@@ -694,6 +742,7 @@
         </w:rPr>
         <w:t>Customers</w:t>
       </w:r>
+      <w:proofErr w:type="gramEnd"/>
     </w:p>
     <w:p>
       <w:pPr>
@@ -796,8 +845,17 @@
           <w:i/>
           <w:sz w:val="26"/>
           <w:szCs w:val="26"/>
-        </w:rPr>
-        <w:t xml:space="preserve">Login </w:t>
+          <w:highlight w:val="green"/>
+        </w:rPr>
+        <w:t>Login</w:t>
+      </w:r>
+      <w:r>
+        <w:rPr>
+          <w:i/>
+          <w:sz w:val="26"/>
+          <w:szCs w:val="26"/>
+        </w:rPr>
+        <w:t xml:space="preserve"> </w:t>
       </w:r>
     </w:p>
     <w:p>
@@ -835,7 +893,25 @@
           <w:sz w:val="26"/>
           <w:szCs w:val="26"/>
         </w:rPr>
-        <w:t xml:space="preserve"> for the office(which </w:t>
+        <w:t xml:space="preserve"> for the </w:t>
+      </w:r>
+      <w:proofErr w:type="gramStart"/>
+      <w:r>
+        <w:rPr>
+          <w:i/>
+          <w:sz w:val="26"/>
+          <w:szCs w:val="26"/>
+        </w:rPr>
+        <w:t>office(</w:t>
+      </w:r>
+      <w:proofErr w:type="gramEnd"/>
+      <w:r>
+        <w:rPr>
+          <w:i/>
+          <w:sz w:val="26"/>
+          <w:szCs w:val="26"/>
+        </w:rPr>
+        <w:t xml:space="preserve">which </w:t>
       </w:r>
       <w:r>
         <w:rPr>
@@ -918,7 +994,21 @@
         <w:rPr>
           <w:sz w:val="28"/>
         </w:rPr>
-        <w:t>You will need to complete this Project as a Team.  You will need to start from scratch, that is no database is provided, no code is provided.  You should start Planning, decide on how you all will communicate, how software will be stored and modified.  Then do a complete OOAD(Object Oriented Analysis &amp; Design).  And go from there.</w:t>
+        <w:t xml:space="preserve">You will need to complete this Project as a Team.  You will need to start from scratch, that is no database is provided, no code is provided.  You should start Planning, decide on how you all will communicate, how software will be stored and modified.  Then do a complete </w:t>
+      </w:r>
+      <w:proofErr w:type="gramStart"/>
+      <w:r>
+        <w:rPr>
+          <w:sz w:val="28"/>
+        </w:rPr>
+        <w:t>OOAD(</w:t>
+      </w:r>
+      <w:proofErr w:type="gramEnd"/>
+      <w:r>
+        <w:rPr>
+          <w:sz w:val="28"/>
+        </w:rPr>
+        <w:t>Object Oriented Analysis &amp; Design).  And go from there.</w:t>
       </w:r>
     </w:p>
     <w:p>
@@ -932,7 +1022,35 @@
           <w:sz w:val="28"/>
         </w:rPr>
         <w:lastRenderedPageBreak/>
-        <w:t>The Instructor will act as your Client, that is the Person that you will deliver your software to.  You can ask specific questions of the Client(Instructor) to guide you in your project design and coding.</w:t>
+        <w:t xml:space="preserve">The </w:t>
+      </w:r>
+      <w:proofErr w:type="gramStart"/>
+      <w:r>
+        <w:rPr>
+          <w:sz w:val="28"/>
+        </w:rPr>
+        <w:t>Instructor</w:t>
+      </w:r>
+      <w:proofErr w:type="gramEnd"/>
+      <w:r>
+        <w:rPr>
+          <w:sz w:val="28"/>
+        </w:rPr>
+        <w:t xml:space="preserve"> will act as your Client, that is the Person that you will deliver your software to.  You can ask specific questions of the </w:t>
+      </w:r>
+      <w:proofErr w:type="gramStart"/>
+      <w:r>
+        <w:rPr>
+          <w:sz w:val="28"/>
+        </w:rPr>
+        <w:t>Client(</w:t>
+      </w:r>
+      <w:proofErr w:type="gramEnd"/>
+      <w:r>
+        <w:rPr>
+          <w:sz w:val="28"/>
+        </w:rPr>
+        <w:t>Instructor) to guide you in your project design and coding.</w:t>
       </w:r>
     </w:p>
     <w:p>
@@ -993,7 +1111,25 @@
           <w:i/>
           <w:sz w:val="28"/>
         </w:rPr>
-        <w:t>PART I: Analysis and Design(60 Points)</w:t>
+        <w:t xml:space="preserve">PART I: Analysis and </w:t>
+      </w:r>
+      <w:proofErr w:type="gramStart"/>
+      <w:r>
+        <w:rPr>
+          <w:b/>
+          <w:i/>
+          <w:sz w:val="28"/>
+        </w:rPr>
+        <w:t>Design(</w:t>
+      </w:r>
+      <w:proofErr w:type="gramEnd"/>
+      <w:r>
+        <w:rPr>
+          <w:b/>
+          <w:i/>
+          <w:sz w:val="28"/>
+        </w:rPr>
+        <w:t>60 Points)</w:t>
       </w:r>
     </w:p>
     <w:p>
@@ -1029,7 +1165,25 @@
           <w:i/>
           <w:sz w:val="28"/>
         </w:rPr>
-        <w:t>PART II: Software Delivered(350 Points)</w:t>
+        <w:t xml:space="preserve">PART II: Software </w:t>
+      </w:r>
+      <w:proofErr w:type="gramStart"/>
+      <w:r>
+        <w:rPr>
+          <w:b/>
+          <w:i/>
+          <w:sz w:val="28"/>
+        </w:rPr>
+        <w:t>Delivered(</w:t>
+      </w:r>
+      <w:proofErr w:type="gramEnd"/>
+      <w:r>
+        <w:rPr>
+          <w:b/>
+          <w:i/>
+          <w:sz w:val="28"/>
+        </w:rPr>
+        <w:t>350 Points)</w:t>
       </w:r>
       <w:r>
         <w:rPr>
@@ -1058,13 +1212,45 @@
           <w:i/>
           <w:sz w:val="28"/>
         </w:rPr>
-        <w:t>PART III: User Documentation(60 Points)</w:t>
-      </w:r>
-      <w:r>
-        <w:rPr>
-          <w:sz w:val="28"/>
-        </w:rPr>
-        <w:t xml:space="preserve"> Create Documentation for Software.  I would create both Object Documentation, for future software developers that will add/modify this software, and a User’s Guide(maybe a video) so that users of this software can learn how to use this software.</w:t>
+        <w:t xml:space="preserve">PART III: User </w:t>
+      </w:r>
+      <w:proofErr w:type="gramStart"/>
+      <w:r>
+        <w:rPr>
+          <w:b/>
+          <w:i/>
+          <w:sz w:val="28"/>
+        </w:rPr>
+        <w:t>Documentation(</w:t>
+      </w:r>
+      <w:proofErr w:type="gramEnd"/>
+      <w:r>
+        <w:rPr>
+          <w:b/>
+          <w:i/>
+          <w:sz w:val="28"/>
+        </w:rPr>
+        <w:t>60 Points)</w:t>
+      </w:r>
+      <w:r>
+        <w:rPr>
+          <w:sz w:val="28"/>
+        </w:rPr>
+        <w:t xml:space="preserve"> Create Documentation for Software.  I would create both Object Documentation, for future software developers that will add/modify this software, and a User’s </w:t>
+      </w:r>
+      <w:proofErr w:type="gramStart"/>
+      <w:r>
+        <w:rPr>
+          <w:sz w:val="28"/>
+        </w:rPr>
+        <w:t>Guide(</w:t>
+      </w:r>
+      <w:proofErr w:type="gramEnd"/>
+      <w:r>
+        <w:rPr>
+          <w:sz w:val="28"/>
+        </w:rPr>
+        <w:t>maybe a video) so that users of this software can learn how to use this software.</w:t>
       </w:r>
     </w:p>
     <w:p>
@@ -1088,20 +1274,66 @@
           <w:i/>
           <w:sz w:val="28"/>
         </w:rPr>
-        <w:t>PART IV: Presentation(100 Points)</w:t>
-      </w:r>
-    </w:p>
-    <w:p>
-      <w:pPr>
-        <w:rPr>
-          <w:sz w:val="28"/>
-        </w:rPr>
-      </w:pPr>
-      <w:r>
-        <w:rPr>
-          <w:sz w:val="28"/>
-        </w:rPr>
-        <w:t>Do no print your code.  Near the end of the Semester, you and your team will make a Video of your working software.  In your Video You should introduce all your team members, Demonstrate that all aspects of your Web Application work the way they should,  Also present  some info about your Design and Design Process…also show the User Documentation that you created to helps Users navigate this Application.</w:t>
+        <w:t xml:space="preserve">PART IV: </w:t>
+      </w:r>
+      <w:proofErr w:type="gramStart"/>
+      <w:r>
+        <w:rPr>
+          <w:b/>
+          <w:i/>
+          <w:sz w:val="28"/>
+        </w:rPr>
+        <w:t>Presentation(</w:t>
+      </w:r>
+      <w:proofErr w:type="gramEnd"/>
+      <w:r>
+        <w:rPr>
+          <w:b/>
+          <w:i/>
+          <w:sz w:val="28"/>
+        </w:rPr>
+        <w:t>100 Points)</w:t>
+      </w:r>
+    </w:p>
+    <w:p>
+      <w:pPr>
+        <w:rPr>
+          <w:sz w:val="28"/>
+        </w:rPr>
+      </w:pPr>
+      <w:r>
+        <w:rPr>
+          <w:sz w:val="28"/>
+        </w:rPr>
+        <w:t xml:space="preserve">Do </w:t>
+      </w:r>
+      <w:proofErr w:type="gramStart"/>
+      <w:r>
+        <w:rPr>
+          <w:sz w:val="28"/>
+        </w:rPr>
+        <w:t>no</w:t>
+      </w:r>
+      <w:proofErr w:type="gramEnd"/>
+      <w:r>
+        <w:rPr>
+          <w:sz w:val="28"/>
+        </w:rPr>
+        <w:t xml:space="preserve"> print your code.  Near the end of the Semester, you and your team will make a Video of your working software.  In your Video You should introduce all your team members, Demonstrate that all aspects of your Web Application work the way they </w:t>
+      </w:r>
+      <w:proofErr w:type="gramStart"/>
+      <w:r>
+        <w:rPr>
+          <w:sz w:val="28"/>
+        </w:rPr>
+        <w:t>should,  Also</w:t>
+      </w:r>
+      <w:proofErr w:type="gramEnd"/>
+      <w:r>
+        <w:rPr>
+          <w:sz w:val="28"/>
+        </w:rPr>
+        <w:t xml:space="preserve"> present  some info about your Design and Design Process…also show the User Documentation that you created to helps Users navigate this Application.</w:t>
       </w:r>
     </w:p>
     <w:p/>
@@ -1140,7 +1372,21 @@
         <w:rPr>
           <w:sz w:val="28"/>
         </w:rPr>
-        <w:t>After you turn in your Video, each Team Member will be asked to evaluate the other team members.  These evaluations will be totaled up as part of your Final Course Grade.</w:t>
+        <w:t xml:space="preserve">After you turn in your Video, each Team Member will be asked to evaluate the other team members.  These evaluations will be </w:t>
+      </w:r>
+      <w:proofErr w:type="gramStart"/>
+      <w:r>
+        <w:rPr>
+          <w:sz w:val="28"/>
+        </w:rPr>
+        <w:t>totaled up</w:t>
+      </w:r>
+      <w:proofErr w:type="gramEnd"/>
+      <w:r>
+        <w:rPr>
+          <w:sz w:val="28"/>
+        </w:rPr>
+        <w:t xml:space="preserve"> as part of your Final Course Grade.</w:t>
       </w:r>
       <w:r>
         <w:rPr>

</xml_diff>